<commit_message>
Täiendasin veidi andmete reprodutseerimise kohta käivat.
</commit_message>
<xml_diff>
--- a/doc/Andmete reprodutseerimine.docx
+++ b/doc/Andmete reprodutseerimine.docx
@@ -11,6 +11,95 @@
       </w:r>
     </w:p>
     <w:p/>
+    <w:p>
+      <w:r>
+        <w:t xml:space="preserve">Inglise keeles kasutatakse veebist info </w:t>
+      </w:r>
+      <w:proofErr w:type="spellStart"/>
+      <w:r>
+        <w:t>kokkukogumiseks</w:t>
+      </w:r>
+      <w:proofErr w:type="spellEnd"/>
+      <w:r>
+        <w:t xml:space="preserve"> m</w:t>
+      </w:r>
+      <w:r>
+        <w:t>õ</w:t>
+      </w:r>
+      <w:r>
+        <w:t xml:space="preserve">istet </w:t>
+      </w:r>
+      <w:proofErr w:type="spellStart"/>
+      <w:r>
+        <w:t>web</w:t>
+      </w:r>
+      <w:proofErr w:type="spellEnd"/>
+      <w:r>
+        <w:t xml:space="preserve"> </w:t>
+      </w:r>
+      <w:proofErr w:type="spellStart"/>
+      <w:r>
+        <w:t>crawling</w:t>
+      </w:r>
+      <w:proofErr w:type="spellEnd"/>
+      <w:r>
+        <w:t xml:space="preserve"> v</w:t>
+      </w:r>
+      <w:r>
+        <w:t>õ</w:t>
+      </w:r>
+      <w:r>
+        <w:t xml:space="preserve">i </w:t>
+      </w:r>
+      <w:proofErr w:type="spellStart"/>
+      <w:r>
+        <w:t>web</w:t>
+      </w:r>
+      <w:proofErr w:type="spellEnd"/>
+      <w:r>
+        <w:t xml:space="preserve"> </w:t>
+      </w:r>
+      <w:proofErr w:type="spellStart"/>
+      <w:r>
+        <w:t>scraping</w:t>
+      </w:r>
+      <w:proofErr w:type="spellEnd"/>
+      <w:r>
+        <w:t>. Kuna viimast annab eesti keelde paremini t</w:t>
+      </w:r>
+      <w:r>
+        <w:t>õ</w:t>
+      </w:r>
+      <w:r>
+        <w:t>lkida, siis edaspidi on kasutatud k</w:t>
+      </w:r>
+      <w:r>
+        <w:t>ü</w:t>
+      </w:r>
+      <w:r>
+        <w:t>ll mitteametlikku, aga asja h</w:t>
+      </w:r>
+      <w:r>
+        <w:t>ä</w:t>
+      </w:r>
+      <w:r>
+        <w:t>sti kokkuv</w:t>
+      </w:r>
+      <w:r>
+        <w:t>õ</w:t>
+      </w:r>
+      <w:r>
+        <w:t xml:space="preserve">tvat terminit </w:t>
+      </w:r>
+      <w:proofErr w:type="spellStart"/>
+      <w:r>
+        <w:t>kokkukraapimine</w:t>
+      </w:r>
+      <w:proofErr w:type="spellEnd"/>
+      <w:r>
+        <w:t>.</w:t>
+      </w:r>
+    </w:p>
     <w:p/>
     <w:p>
       <w:pPr>
@@ -182,43 +271,83 @@
     </w:p>
     <w:p>
       <w:r>
-        <w:t>Sedasi saab</w:t>
-      </w:r>
-      <w:r>
-        <w:t xml:space="preserve"> skript taustal t</w:t>
+        <w:t>Sedasi saab skript taustal t</w:t>
       </w:r>
       <w:r>
         <w:t>öö</w:t>
       </w:r>
       <w:r>
-        <w:t>tada, kuna andmete kogumine v</w:t>
-      </w:r>
-      <w:r>
-        <w:t>õ</w:t>
-      </w:r>
-      <w:r>
-        <w:t>ib aega v</w:t>
-      </w:r>
-      <w:r>
-        <w:t>õ</w:t>
-      </w:r>
-      <w:r>
-        <w:t>tta 2 v</w:t>
-      </w:r>
-      <w:r>
-        <w:t>õ</w:t>
-      </w:r>
-      <w:r>
-        <w:t>i 3 n</w:t>
-      </w:r>
-      <w:r>
-        <w:t>ä</w:t>
-      </w:r>
-      <w:r>
-        <w:t>dalat.</w:t>
-      </w:r>
-    </w:p>
-    <w:p>
+        <w:t>tada</w:t>
+      </w:r>
+      <w:r>
+        <w:t>.</w:t>
+      </w:r>
+    </w:p>
+    <w:p>
+      <w:r>
+        <w:t xml:space="preserve">Kuna </w:t>
+      </w:r>
+      <w:proofErr w:type="spellStart"/>
+      <w:r>
+        <w:t>Jerusalem</w:t>
+      </w:r>
+      <w:proofErr w:type="spellEnd"/>
+      <w:r>
+        <w:t xml:space="preserve"> Posti otsinguga ei olnud v</w:t>
+      </w:r>
+      <w:r>
+        <w:t>õ</w:t>
+      </w:r>
+      <w:r>
+        <w:t>imalik tasuta artikleid k</w:t>
+      </w:r>
+      <w:r>
+        <w:t>ä</w:t>
+      </w:r>
+      <w:r>
+        <w:t>tte saada, siis tuli k</w:t>
+      </w:r>
+      <w:r>
+        <w:t>õ</w:t>
+      </w:r>
+      <w:r>
+        <w:t>ik vastavate rubriikide artiklid j</w:t>
+      </w:r>
+      <w:r>
+        <w:t>õ</w:t>
+      </w:r>
+      <w:r>
+        <w:t>uga l</w:t>
+      </w:r>
+      <w:r>
+        <w:t>ä</w:t>
+      </w:r>
+      <w:r>
+        <w:t>bi vaadata. See aga t</w:t>
+      </w:r>
+      <w:r>
+        <w:t>ä</w:t>
+      </w:r>
+      <w:r>
+        <w:t>hendab, et skript v</w:t>
+      </w:r>
+      <w:r>
+        <w:t>õ</w:t>
+      </w:r>
+      <w:r>
+        <w:t>ib joosta n</w:t>
+      </w:r>
+      <w:r>
+        <w:t>ä</w:t>
+      </w:r>
+      <w:r>
+        <w:t>dalaid.</w:t>
+      </w:r>
+    </w:p>
+    <w:p>
+      <w:r>
+        <w:t xml:space="preserve"> </w:t>
+      </w:r>
       <w:r>
         <w:t>Skriptile v</w:t>
       </w:r>
@@ -257,6 +386,53 @@
       <w:proofErr w:type="spellEnd"/>
       <w:r>
         <w:t xml:space="preserve"> -u jpost_crawler.py 2009 6 &amp;</w:t>
+      </w:r>
+    </w:p>
+    <w:p>
+      <w:r>
+        <w:t>Et kergemini kontrollida, kuhu maani skript oma t</w:t>
+      </w:r>
+      <w:r>
+        <w:t>öö</w:t>
+      </w:r>
+      <w:r>
+        <w:t>ga j</w:t>
+      </w:r>
+      <w:r>
+        <w:t>õ</w:t>
+      </w:r>
+      <w:r>
+        <w:t>udnud n, kirjutasin eraldi skripti nimega check.sh, mis n</w:t>
+      </w:r>
+      <w:r>
+        <w:t>ä</w:t>
+      </w:r>
+      <w:r>
+        <w:t>itab, mis kuup</w:t>
+      </w:r>
+      <w:r>
+        <w:t>ä</w:t>
+      </w:r>
+      <w:r>
+        <w:t>evani j</w:t>
+      </w:r>
+      <w:r>
+        <w:t>õ</w:t>
+      </w:r>
+      <w:r>
+        <w:t>utud on, viimast k</w:t>
+      </w:r>
+      <w:r>
+        <w:t>ü</w:t>
+      </w:r>
+      <w:r>
+        <w:t>lastatavat linki ning kui kaua skript t</w:t>
+      </w:r>
+      <w:r>
+        <w:t>öö</w:t>
+      </w:r>
+      <w:r>
+        <w:t>tanud on.</w:t>
       </w:r>
     </w:p>
     <w:p/>
@@ -283,6 +459,7 @@
     </w:p>
     <w:p>
       <w:r>
+        <w:lastRenderedPageBreak/>
         <w:t xml:space="preserve">Kuna </w:t>
       </w:r>
       <w:proofErr w:type="spellStart"/>
@@ -401,14 +578,16 @@
     <w:p/>
     <w:p>
       <w:r>
-        <w:lastRenderedPageBreak/>
-        <w:t>Tekstide anal</w:t>
+        <w:t>Kui anal</w:t>
       </w:r>
       <w:r>
         <w:t>üü</w:t>
       </w:r>
       <w:r>
-        <w:t>simiseks oleks m</w:t>
+        <w:t xml:space="preserve">sida ainult tekste, </w:t>
+      </w:r>
+      <w:r>
+        <w:t>oleks m</w:t>
       </w:r>
       <w:r>
         <w:t>õ</w:t>

</xml_diff>

<commit_message>
Tasuliste artiklite eemaldamise skript. Korpusest tasulised artiklid eemaldatud. DINstruktsiooni täiendatud.
</commit_message>
<xml_diff>
--- a/doc/Andmete reprodutseerimine.docx
+++ b/doc/Andmete reprodutseerimine.docx
@@ -11,95 +11,6 @@
       </w:r>
     </w:p>
     <w:p/>
-    <w:p>
-      <w:r>
-        <w:t xml:space="preserve">Inglise keeles kasutatakse veebist info </w:t>
-      </w:r>
-      <w:proofErr w:type="spellStart"/>
-      <w:r>
-        <w:t>kokkukogumiseks</w:t>
-      </w:r>
-      <w:proofErr w:type="spellEnd"/>
-      <w:r>
-        <w:t xml:space="preserve"> m</w:t>
-      </w:r>
-      <w:r>
-        <w:t>õ</w:t>
-      </w:r>
-      <w:r>
-        <w:t xml:space="preserve">istet </w:t>
-      </w:r>
-      <w:proofErr w:type="spellStart"/>
-      <w:r>
-        <w:t>web</w:t>
-      </w:r>
-      <w:proofErr w:type="spellEnd"/>
-      <w:r>
-        <w:t xml:space="preserve"> </w:t>
-      </w:r>
-      <w:proofErr w:type="spellStart"/>
-      <w:r>
-        <w:t>crawling</w:t>
-      </w:r>
-      <w:proofErr w:type="spellEnd"/>
-      <w:r>
-        <w:t xml:space="preserve"> v</w:t>
-      </w:r>
-      <w:r>
-        <w:t>õ</w:t>
-      </w:r>
-      <w:r>
-        <w:t xml:space="preserve">i </w:t>
-      </w:r>
-      <w:proofErr w:type="spellStart"/>
-      <w:r>
-        <w:t>web</w:t>
-      </w:r>
-      <w:proofErr w:type="spellEnd"/>
-      <w:r>
-        <w:t xml:space="preserve"> </w:t>
-      </w:r>
-      <w:proofErr w:type="spellStart"/>
-      <w:r>
-        <w:t>scraping</w:t>
-      </w:r>
-      <w:proofErr w:type="spellEnd"/>
-      <w:r>
-        <w:t>. Kuna viimast annab eesti keelde paremini t</w:t>
-      </w:r>
-      <w:r>
-        <w:t>õ</w:t>
-      </w:r>
-      <w:r>
-        <w:t>lkida, siis edaspidi on kasutatud k</w:t>
-      </w:r>
-      <w:r>
-        <w:t>ü</w:t>
-      </w:r>
-      <w:r>
-        <w:t>ll mitteametlikku, aga asja h</w:t>
-      </w:r>
-      <w:r>
-        <w:t>ä</w:t>
-      </w:r>
-      <w:r>
-        <w:t>sti kokkuv</w:t>
-      </w:r>
-      <w:r>
-        <w:t>õ</w:t>
-      </w:r>
-      <w:r>
-        <w:t xml:space="preserve">tvat terminit </w:t>
-      </w:r>
-      <w:proofErr w:type="spellStart"/>
-      <w:r>
-        <w:t>kokkukraapimine</w:t>
-      </w:r>
-      <w:proofErr w:type="spellEnd"/>
-      <w:r>
-        <w:t>.</w:t>
-      </w:r>
-    </w:p>
     <w:p/>
     <w:p>
       <w:pPr>
@@ -277,108 +188,65 @@
         <w:t>öö</w:t>
       </w:r>
       <w:r>
-        <w:t>tada</w:t>
-      </w:r>
-      <w:r>
-        <w:t>.</w:t>
-      </w:r>
-    </w:p>
-    <w:p>
-      <w:r>
-        <w:t xml:space="preserve">Kuna </w:t>
-      </w:r>
-      <w:proofErr w:type="spellStart"/>
-      <w:r>
-        <w:t>Jerusalem</w:t>
-      </w:r>
-      <w:proofErr w:type="spellEnd"/>
-      <w:r>
-        <w:t xml:space="preserve"> Posti otsinguga ei olnud v</w:t>
+        <w:t>tada, kuna andmete kogumine v</w:t>
       </w:r>
       <w:r>
         <w:t>õ</w:t>
       </w:r>
       <w:r>
-        <w:t>imalik tasuta artikleid k</w:t>
-      </w:r>
-      <w:r>
-        <w:t>ä</w:t>
-      </w:r>
-      <w:r>
-        <w:t>tte saada, siis tuli k</w:t>
+        <w:t>ib aega v</w:t>
       </w:r>
       <w:r>
         <w:t>õ</w:t>
       </w:r>
       <w:r>
-        <w:t>ik vastavate rubriikide artiklid j</w:t>
+        <w:t>tta 2 v</w:t>
       </w:r>
       <w:r>
         <w:t>õ</w:t>
       </w:r>
       <w:r>
-        <w:t>uga l</w:t>
-      </w:r>
-      <w:r>
-        <w:t>ä</w:t>
-      </w:r>
-      <w:r>
-        <w:t>bi vaadata. See aga t</w:t>
-      </w:r>
-      <w:r>
-        <w:t>ä</w:t>
-      </w:r>
-      <w:r>
-        <w:t>hendab, et skript v</w:t>
+        <w:t>i 3 n</w:t>
+      </w:r>
+      <w:r>
+        <w:t>ä</w:t>
+      </w:r>
+      <w:r>
+        <w:t>dalat.</w:t>
+      </w:r>
+    </w:p>
+    <w:p>
+      <w:r>
+        <w:t>Skriptile v</w:t>
       </w:r>
       <w:r>
         <w:t>õ</w:t>
       </w:r>
       <w:r>
-        <w:t>ib joosta n</w:t>
-      </w:r>
-      <w:r>
-        <w:t>ä</w:t>
-      </w:r>
-      <w:r>
-        <w:t>dalaid.</w:t>
-      </w:r>
-    </w:p>
-    <w:p>
+        <w:t>ib argumentidena ette anda alustamise aastaarvu ja kuu, juhuks kui miskit peaks kokku jooksma ja andmete kogumine kusagile pooleli j</w:t>
+      </w:r>
+      <w:r>
+        <w:t>ää</w:t>
+      </w:r>
+      <w:r>
+        <w:t>ma. N</w:t>
+      </w:r>
+      <w:r>
+        <w:t>ä</w:t>
+      </w:r>
+      <w:r>
+        <w:t>iteks niimoodi:</w:t>
+      </w:r>
+    </w:p>
+    <w:p>
+      <w:proofErr w:type="spellStart"/>
+      <w:r>
+        <w:t>nohup</w:t>
+      </w:r>
+      <w:proofErr w:type="spellEnd"/>
       <w:r>
         <w:t xml:space="preserve"> </w:t>
       </w:r>
-      <w:r>
-        <w:t>Skriptile v</w:t>
-      </w:r>
-      <w:r>
-        <w:t>õ</w:t>
-      </w:r>
-      <w:r>
-        <w:t>ib argumentidena ette anda alustamise aastaarvu ja kuu, juhuks kui miskit peaks kokku jooksma ja andmete kogumine kusagile pooleli j</w:t>
-      </w:r>
-      <w:r>
-        <w:t>ää</w:t>
-      </w:r>
-      <w:r>
-        <w:t>ma. N</w:t>
-      </w:r>
-      <w:r>
-        <w:t>ä</w:t>
-      </w:r>
-      <w:r>
-        <w:t>iteks niimoodi:</w:t>
-      </w:r>
-    </w:p>
-    <w:p>
-      <w:proofErr w:type="spellStart"/>
-      <w:r>
-        <w:t>nohup</w:t>
-      </w:r>
-      <w:proofErr w:type="spellEnd"/>
-      <w:r>
-        <w:t xml:space="preserve"> </w:t>
-      </w:r>
       <w:proofErr w:type="spellStart"/>
       <w:r>
         <w:t>python</w:t>
@@ -386,53 +254,6 @@
       <w:proofErr w:type="spellEnd"/>
       <w:r>
         <w:t xml:space="preserve"> -u jpost_crawler.py 2009 6 &amp;</w:t>
-      </w:r>
-    </w:p>
-    <w:p>
-      <w:r>
-        <w:t>Et kergemini kontrollida, kuhu maani skript oma t</w:t>
-      </w:r>
-      <w:r>
-        <w:t>öö</w:t>
-      </w:r>
-      <w:r>
-        <w:t>ga j</w:t>
-      </w:r>
-      <w:r>
-        <w:t>õ</w:t>
-      </w:r>
-      <w:r>
-        <w:t>udnud n, kirjutasin eraldi skripti nimega check.sh, mis n</w:t>
-      </w:r>
-      <w:r>
-        <w:t>ä</w:t>
-      </w:r>
-      <w:r>
-        <w:t>itab, mis kuup</w:t>
-      </w:r>
-      <w:r>
-        <w:t>ä</w:t>
-      </w:r>
-      <w:r>
-        <w:t>evani j</w:t>
-      </w:r>
-      <w:r>
-        <w:t>õ</w:t>
-      </w:r>
-      <w:r>
-        <w:t>utud on, viimast k</w:t>
-      </w:r>
-      <w:r>
-        <w:t>ü</w:t>
-      </w:r>
-      <w:r>
-        <w:t>lastatavat linki ning kui kaua skript t</w:t>
-      </w:r>
-      <w:r>
-        <w:t>öö</w:t>
-      </w:r>
-      <w:r>
-        <w:t>tanud on.</w:t>
       </w:r>
     </w:p>
     <w:p/>
@@ -459,211 +280,261 @@
     </w:p>
     <w:p>
       <w:r>
+        <w:t xml:space="preserve">Kuna </w:t>
+      </w:r>
+      <w:proofErr w:type="spellStart"/>
+      <w:r>
+        <w:t>kokkukraapimisel</w:t>
+      </w:r>
+      <w:proofErr w:type="spellEnd"/>
+      <w:r>
+        <w:t xml:space="preserve"> tekitatakse iga artikli kohta eraldi fail, oleks need vaja kokku </w:t>
+      </w:r>
+      <w:r>
+        <w:t>ü</w:t>
+      </w:r>
+      <w:r>
+        <w:t>hte faili koondada. Seda tuleb teha kasutades skripti lase_kokku.sh ning sellele anda argumendiks rubriigi kaust, kus artiklid on. ON v</w:t>
+      </w:r>
+      <w:r>
+        <w:t>ä</w:t>
+      </w:r>
+      <w:r>
+        <w:t>ga oluline, et kausta asukoha l</w:t>
+      </w:r>
+      <w:r>
+        <w:t>õ</w:t>
+      </w:r>
+      <w:r>
+        <w:t>pus ei oleks m</w:t>
+      </w:r>
+      <w:r>
+        <w:t>ä</w:t>
+      </w:r>
+      <w:r>
+        <w:t>rki /. N</w:t>
+      </w:r>
+      <w:r>
+        <w:t>ä</w:t>
+      </w:r>
+      <w:r>
+        <w:t>ide:</w:t>
+      </w:r>
+    </w:p>
+    <w:p>
+      <w:r>
+        <w:t xml:space="preserve">./lase_kokku.sh </w:t>
+      </w:r>
+      <w:proofErr w:type="spellStart"/>
+      <w:r>
+        <w:t>texts-haaretz</w:t>
+      </w:r>
+      <w:proofErr w:type="spellEnd"/>
+      <w:r>
+        <w:t>/</w:t>
+      </w:r>
+      <w:proofErr w:type="spellStart"/>
+      <w:r>
+        <w:t>news</w:t>
+      </w:r>
+      <w:proofErr w:type="spellEnd"/>
+    </w:p>
+    <w:p>
+      <w:r>
+        <w:t xml:space="preserve">Skript tekitab kaustaga samanimelise tekstifaili, kus </w:t>
+      </w:r>
+      <w:proofErr w:type="spellStart"/>
+      <w:r>
+        <w:t>xml</w:t>
+      </w:r>
+      <w:proofErr w:type="spellEnd"/>
+      <w:r>
+        <w:t xml:space="preserve">-stiilis </w:t>
+      </w:r>
+      <w:proofErr w:type="spellStart"/>
+      <w:r>
+        <w:t>title</w:t>
+      </w:r>
+      <w:proofErr w:type="spellEnd"/>
+      <w:r>
+        <w:t xml:space="preserve"> m</w:t>
+      </w:r>
+      <w:r>
+        <w:t>ä</w:t>
+      </w:r>
+      <w:r>
+        <w:t xml:space="preserve">rgendite vahel on pealkiri, </w:t>
+      </w:r>
+      <w:proofErr w:type="spellStart"/>
+      <w:r>
+        <w:t>date</w:t>
+      </w:r>
+      <w:proofErr w:type="spellEnd"/>
+      <w:r>
+        <w:t xml:space="preserve"> m</w:t>
+      </w:r>
+      <w:r>
+        <w:t>ä</w:t>
+      </w:r>
+      <w:r>
+        <w:t>rgendite vahel artikli avaldamise kuup</w:t>
+      </w:r>
+      <w:r>
+        <w:t>ä</w:t>
+      </w:r>
+      <w:r>
+        <w:t xml:space="preserve">ev ning </w:t>
+      </w:r>
+      <w:proofErr w:type="spellStart"/>
+      <w:r>
+        <w:t>content</w:t>
+      </w:r>
+      <w:proofErr w:type="spellEnd"/>
+      <w:r>
+        <w:t xml:space="preserve"> vahel on sisu.</w:t>
+      </w:r>
+    </w:p>
+    <w:p/>
+    <w:p>
+      <w:r>
         <w:lastRenderedPageBreak/>
-        <w:t xml:space="preserve">Kuna </w:t>
-      </w:r>
-      <w:proofErr w:type="spellStart"/>
-      <w:r>
-        <w:t>kokkukraapimisel</w:t>
-      </w:r>
-      <w:proofErr w:type="spellEnd"/>
-      <w:r>
-        <w:t xml:space="preserve"> tekitatakse iga artikli kohta eraldi fail, oleks need vaja kokku </w:t>
+        <w:t xml:space="preserve">Kuna selgus, et </w:t>
+      </w:r>
+      <w:proofErr w:type="spellStart"/>
+      <w:r>
+        <w:t>Haaretzi</w:t>
+      </w:r>
+      <w:proofErr w:type="spellEnd"/>
+      <w:r>
+        <w:t xml:space="preserve"> tekstidesse olid sisse sattunud ka m</w:t>
+      </w:r>
+      <w:r>
+        <w:t>õ</w:t>
+      </w:r>
+      <w:r>
+        <w:t>ned tasulised artiklid, siis sai loodud skript eemalda-tasulised.sh, mis vastava v</w:t>
+      </w:r>
+      <w:r>
+        <w:t>ä</w:t>
+      </w:r>
+      <w:r>
+        <w:t>ljaande tekstidest need eemaldab.</w:t>
+      </w:r>
+    </w:p>
+    <w:p>
+      <w:r>
+        <w:t>Skripti kasutatakse j</w:t>
+      </w:r>
+      <w:r>
+        <w:t>ä</w:t>
+      </w:r>
+      <w:r>
+        <w:t>rgmise n</w:t>
+      </w:r>
+      <w:r>
+        <w:t>ä</w:t>
+      </w:r>
+      <w:r>
+        <w:t>ite j</w:t>
+      </w:r>
+      <w:r>
+        <w:t>ä</w:t>
+      </w:r>
+      <w:r>
+        <w:t>rgi:</w:t>
+      </w:r>
+    </w:p>
+    <w:p>
+      <w:proofErr w:type="spellStart"/>
+      <w:r>
+        <w:t>cat</w:t>
+      </w:r>
+      <w:proofErr w:type="spellEnd"/>
+      <w:r>
+        <w:t xml:space="preserve"> </w:t>
+      </w:r>
+      <w:proofErr w:type="spellStart"/>
+      <w:r>
+        <w:t>texts-haaretz</w:t>
+      </w:r>
+      <w:proofErr w:type="spellEnd"/>
+      <w:r>
+        <w:t xml:space="preserve">/news.txt |./eemalda-tasulised.sh &gt; </w:t>
+      </w:r>
+      <w:proofErr w:type="spellStart"/>
+      <w:r>
+        <w:t>texts-haaretz</w:t>
+      </w:r>
+      <w:proofErr w:type="spellEnd"/>
+      <w:r>
+        <w:t>/</w:t>
+      </w:r>
+      <w:proofErr w:type="spellStart"/>
+      <w:r>
+        <w:t>news.clean</w:t>
+      </w:r>
+      <w:proofErr w:type="spellEnd"/>
+    </w:p>
+    <w:p>
+      <w:r>
+        <w:t>P</w:t>
+      </w:r>
+      <w:r>
+        <w:t>ä</w:t>
+      </w:r>
+      <w:r>
+        <w:t>rast on m</w:t>
+      </w:r>
+      <w:r>
+        <w:t>õ</w:t>
+      </w:r>
+      <w:r>
+        <w:t>istlik .</w:t>
+      </w:r>
+      <w:proofErr w:type="spellStart"/>
+      <w:r>
+        <w:t>clean</w:t>
+      </w:r>
+      <w:proofErr w:type="spellEnd"/>
+      <w:r>
+        <w:t xml:space="preserve"> failid .</w:t>
+      </w:r>
+      <w:proofErr w:type="spellStart"/>
+      <w:r>
+        <w:t>txt</w:t>
+      </w:r>
+      <w:proofErr w:type="spellEnd"/>
+      <w:r>
+        <w:t xml:space="preserve"> laiendiga failideks </w:t>
       </w:r>
       <w:r>
         <w:t>ü</w:t>
       </w:r>
       <w:r>
-        <w:t>hte faili koondada. Seda tuleb teha kasutades skripti lase_kokku.sh ning sellele anda argumendiks rubriigi kaust, kus artiklid on. ON v</w:t>
-      </w:r>
-      <w:r>
-        <w:t>ä</w:t>
-      </w:r>
-      <w:r>
-        <w:t>ga oluline, et kausta asukoha l</w:t>
-      </w:r>
-      <w:r>
-        <w:t>õ</w:t>
-      </w:r>
-      <w:r>
-        <w:t>pus ei oleks m</w:t>
-      </w:r>
-      <w:r>
-        <w:t>ä</w:t>
-      </w:r>
-      <w:r>
-        <w:t>rki /. N</w:t>
-      </w:r>
-      <w:r>
-        <w:t>ä</w:t>
-      </w:r>
-      <w:r>
-        <w:t>ide:</w:t>
-      </w:r>
-    </w:p>
-    <w:p>
-      <w:r>
-        <w:t xml:space="preserve">./lase_kokku.sh </w:t>
-      </w:r>
-      <w:proofErr w:type="spellStart"/>
-      <w:r>
-        <w:t>texts-haaretz</w:t>
-      </w:r>
-      <w:proofErr w:type="spellEnd"/>
-      <w:r>
-        <w:t>/</w:t>
-      </w:r>
-      <w:proofErr w:type="spellStart"/>
-      <w:r>
-        <w:t>news</w:t>
-      </w:r>
-      <w:proofErr w:type="spellEnd"/>
-    </w:p>
-    <w:p>
-      <w:r>
-        <w:t xml:space="preserve">Skript tekitab kaustaga samanimelise tekstifaili, kus </w:t>
-      </w:r>
-      <w:proofErr w:type="spellStart"/>
-      <w:r>
-        <w:t>xml</w:t>
-      </w:r>
-      <w:proofErr w:type="spellEnd"/>
-      <w:r>
-        <w:t xml:space="preserve">-stiilis </w:t>
-      </w:r>
-      <w:proofErr w:type="spellStart"/>
-      <w:r>
-        <w:t>title</w:t>
-      </w:r>
-      <w:proofErr w:type="spellEnd"/>
-      <w:r>
-        <w:t xml:space="preserve"> m</w:t>
-      </w:r>
-      <w:r>
-        <w:t>ä</w:t>
-      </w:r>
-      <w:r>
-        <w:t xml:space="preserve">rgendite vahel on pealkiri, </w:t>
-      </w:r>
-      <w:proofErr w:type="spellStart"/>
-      <w:r>
-        <w:t>date</w:t>
-      </w:r>
-      <w:proofErr w:type="spellEnd"/>
-      <w:r>
-        <w:t xml:space="preserve"> m</w:t>
-      </w:r>
-      <w:r>
-        <w:t>ä</w:t>
-      </w:r>
-      <w:r>
-        <w:t>rgendite vahel artikli avaldamise kuup</w:t>
-      </w:r>
-      <w:r>
-        <w:t>ä</w:t>
-      </w:r>
-      <w:r>
-        <w:t xml:space="preserve">ev ning </w:t>
-      </w:r>
-      <w:proofErr w:type="spellStart"/>
-      <w:r>
-        <w:t>content</w:t>
-      </w:r>
-      <w:proofErr w:type="spellEnd"/>
-      <w:r>
-        <w:t xml:space="preserve"> vahel on sisu.</w:t>
-      </w:r>
-    </w:p>
-    <w:p/>
-    <w:p>
-      <w:r>
-        <w:t>Ü</w:t>
-      </w:r>
-      <w:r>
-        <w:t>he kindla aasta artiklite v</w:t>
-      </w:r>
-      <w:r>
-        <w:t>ä</w:t>
-      </w:r>
-      <w:r>
-        <w:t>ljav</w:t>
-      </w:r>
-      <w:r>
-        <w:t>õ</w:t>
-      </w:r>
-      <w:r>
-        <w:t>tmine.</w:t>
-      </w:r>
-    </w:p>
-    <w:p/>
-    <w:p>
-      <w:r>
-        <w:t>Kui on vaja mingi kindla aasta artikleid v</w:t>
-      </w:r>
-      <w:r>
-        <w:t>ä</w:t>
-      </w:r>
-      <w:r>
-        <w:t>lja v</w:t>
-      </w:r>
-      <w:r>
-        <w:t>õ</w:t>
-      </w:r>
-      <w:r>
-        <w:t>tta, siis saab seda teha skriptiga aasta.sh. Standardsisendiks on koondfail ja standardv</w:t>
-      </w:r>
-      <w:r>
-        <w:t>ä</w:t>
-      </w:r>
-      <w:r>
-        <w:t>ljundiks m</w:t>
-      </w:r>
-      <w:r>
-        <w:t>ää</w:t>
-      </w:r>
-      <w:r>
-        <w:t>ratud aasta artiklid. Aasta antakse skriptile argumendina. N</w:t>
-      </w:r>
-      <w:r>
-        <w:t>ä</w:t>
-      </w:r>
-      <w:r>
-        <w:t>ide:</w:t>
-      </w:r>
-    </w:p>
-    <w:p>
+        <w:t xml:space="preserve">mber nimetada ja seega vanad tekstifailid </w:t>
+      </w:r>
+      <w:r>
+        <w:t>ü</w:t>
+      </w:r>
+      <w:r>
+        <w:t xml:space="preserve">le </w:t>
+      </w:r>
       <w:bookmarkStart w:id="0" w:name="_GoBack"/>
       <w:bookmarkEnd w:id="0"/>
-      <w:proofErr w:type="spellStart"/>
-      <w:r>
-        <w:t>Cat</w:t>
-      </w:r>
-      <w:proofErr w:type="spellEnd"/>
-      <w:r>
-        <w:t xml:space="preserve"> </w:t>
-      </w:r>
-      <w:proofErr w:type="spellStart"/>
-      <w:r>
-        <w:t>texts-haaretz</w:t>
-      </w:r>
-      <w:proofErr w:type="spellEnd"/>
-      <w:r>
-        <w:t>/news.txt | ./aasta.sh 2008</w:t>
+      <w:r>
+        <w:t>kirjutada.</w:t>
       </w:r>
     </w:p>
     <w:p/>
     <w:p>
       <w:r>
-        <w:t>Kui anal</w:t>
+        <w:t>Tekstide anal</w:t>
       </w:r>
       <w:r>
         <w:t>üü</w:t>
       </w:r>
       <w:r>
-        <w:t xml:space="preserve">sida ainult tekste, </w:t>
-      </w:r>
-      <w:r>
-        <w:t>oleks m</w:t>
+        <w:t>simiseks oleks m</w:t>
       </w:r>
       <w:r>
         <w:t>õ</w:t>

</xml_diff>